<commit_message>
Paste Rephrased data of headphone stands
</commit_message>
<xml_diff>
--- a/images/electronics/portable_sound_&_vision/accessories/headphone, earbuds & accessories/headphone cases/all headphone cases.docx
+++ b/images/electronics/portable_sound_&_vision/accessories/headphone, earbuds & accessories/headphone cases/all headphone cases.docx
@@ -102,6 +102,16 @@
                 <w:szCs w:val="26"/>
               </w:rPr>
             </w:pPr>
+          </w:p>
+          <w:p>
+            <w:pPr>
+              <w:spacing w:line="276" w:lineRule="auto"/>
+              <w:rPr>
+                <w:rFonts w:ascii="Leelawadee" w:hAnsi="Leelawadee" w:cs="Leelawadee"/>
+                <w:sz w:val="26"/>
+                <w:szCs w:val="26"/>
+              </w:rPr>
+            </w:pPr>
             <w:hyperlink r:id="rId5" w:history="1">
               <w:r>
                 <w:rPr>
@@ -480,13 +490,17 @@
               <w:spacing w:line="276" w:lineRule="auto"/>
               <w:rPr>
                 <w:rFonts w:ascii="Leelawadee" w:hAnsi="Leelawadee" w:cs="Leelawadee"/>
-                <w:sz w:val="26"/>
-                <w:szCs w:val="26"/>
-              </w:rPr>
-            </w:pPr>
-            <w:r>
-              <w:rPr>
-                <w:rFonts w:ascii="Leelawadee" w:hAnsi="Leelawadee" w:cs="Leelawadee"/>
+                <w:b/>
+                <w:bCs/>
+                <w:sz w:val="26"/>
+                <w:szCs w:val="26"/>
+              </w:rPr>
+            </w:pPr>
+            <w:r>
+              <w:rPr>
+                <w:rFonts w:ascii="Leelawadee" w:hAnsi="Leelawadee" w:cs="Leelawadee"/>
+                <w:b/>
+                <w:bCs/>
                 <w:sz w:val="26"/>
                 <w:szCs w:val="26"/>
               </w:rPr>
@@ -907,6 +921,8 @@
               </w:rPr>
               <w:t>Modern</w:t>
             </w:r>
+            <w:bookmarkStart w:id="0" w:name="_GoBack"/>
+            <w:bookmarkEnd w:id="0"/>
           </w:p>
         </w:tc>
       </w:tr>
@@ -1095,17 +1111,7 @@
                 <w:sz w:val="26"/>
                 <w:szCs w:val="26"/>
               </w:rPr>
-              <w:t xml:space="preserve"> Pro</w:t>
-            </w:r>
-            <w:bookmarkStart w:id="0" w:name="_GoBack"/>
-            <w:bookmarkEnd w:id="0"/>
-            <w:r>
-              <w:rPr>
-                <w:rFonts w:ascii="Leelawadee" w:hAnsi="Leelawadee" w:cs="Leelawadee"/>
-                <w:sz w:val="26"/>
-                <w:szCs w:val="26"/>
-              </w:rPr>
-              <w:t xml:space="preserve"> case.</w:t>
+              <w:t xml:space="preserve"> Pro case.</w:t>
             </w:r>
           </w:p>
           <w:p>
@@ -1907,7 +1913,7 @@
 </file>
 
 <file path=customXml/itemProps1.xml><?xml version="1.0" encoding="utf-8"?>
-<ds:datastoreItem xmlns:ds="http://schemas.openxmlformats.org/officeDocument/2006/customXml" ds:itemID="{7E51BD32-A768-47F1-8740-545DD2757F34}">
+<ds:datastoreItem xmlns:ds="http://schemas.openxmlformats.org/officeDocument/2006/customXml" ds:itemID="{0FD5DC4E-3843-4A13-AEEA-4401D3AA0F72}">
   <ds:schemaRefs>
     <ds:schemaRef ds:uri="http://schemas.openxmlformats.org/officeDocument/2006/bibliography"/>
   </ds:schemaRefs>

</xml_diff>